<commit_message>
green led diming feature added
</commit_message>
<xml_diff>
--- a/PSoC6_101.docx
+++ b/PSoC6_101.docx
@@ -220,6 +220,94 @@
       <w:r>
         <w:t>message</w:t>
       </w:r>
+      <w:r>
+        <w:t>.</w:t>
+      </w:r>
+    </w:p>
+    <w:p>
+      <w:pPr>
+        <w:pStyle w:val="Standard"/>
+      </w:pPr>
+      <w:r>
+        <w:t>Semaphores are enabled and use for ease of resource sharing between tasks.</w:t>
+      </w:r>
+    </w:p>
+    <w:p>
+      <w:pPr>
+        <w:pStyle w:val="Standard"/>
+      </w:pPr>
+      <w:r>
+        <w:t xml:space="preserve">Event groups are used to notify </w:t>
+      </w:r>
+      <w:r>
+        <w:t>observation tasks like ezI2c and BLE of the change in the motor PWM duty cycle which can then be communicated to user.</w:t>
+      </w:r>
+    </w:p>
+    <w:p>
+      <w:pPr>
+        <w:pStyle w:val="Standard"/>
+      </w:pPr>
+      <w:r>
+        <w:t xml:space="preserve">Message queues are used to communicate the </w:t>
+      </w:r>
+      <w:proofErr w:type="spellStart"/>
+      <w:r>
+        <w:t>pwm</w:t>
+      </w:r>
+      <w:proofErr w:type="spellEnd"/>
+      <w:r>
+        <w:t xml:space="preserve"> duty cycle percentage between tasks, mainly to communicate the duty cycle to be set from </w:t>
+      </w:r>
+      <w:proofErr w:type="spellStart"/>
+      <w:r>
+        <w:t>capsense</w:t>
+      </w:r>
+      <w:proofErr w:type="spellEnd"/>
+      <w:r>
+        <w:t xml:space="preserve"> task to the motor control task.</w:t>
+      </w:r>
+    </w:p>
+    <w:p>
+      <w:pPr>
+        <w:pStyle w:val="Standard"/>
+      </w:pPr>
+    </w:p>
+    <w:p>
+      <w:pPr>
+        <w:pStyle w:val="Standard"/>
+      </w:pPr>
+      <w:r>
+        <w:t>Retarget IO</w:t>
+      </w:r>
+    </w:p>
+    <w:p>
+      <w:pPr>
+        <w:pStyle w:val="Standard"/>
+      </w:pPr>
+      <w:r>
+        <w:t xml:space="preserve">The peripheral driver library “Retarget </w:t>
+      </w:r>
+      <w:proofErr w:type="spellStart"/>
+      <w:r>
+        <w:t>io</w:t>
+      </w:r>
+      <w:proofErr w:type="spellEnd"/>
+      <w:r>
+        <w:t xml:space="preserve">” was enabled in the projects build settings to re route the messages from </w:t>
+      </w:r>
+      <w:proofErr w:type="spellStart"/>
+      <w:proofErr w:type="gramStart"/>
+      <w:r>
+        <w:t>printf</w:t>
+      </w:r>
+      <w:proofErr w:type="spellEnd"/>
+      <w:r>
+        <w:t>(</w:t>
+      </w:r>
+      <w:proofErr w:type="gramEnd"/>
+      <w:r>
+        <w:t>) to UART on SCB5 for displaying the messages in terminal application.</w:t>
+      </w:r>
     </w:p>
     <w:p>
       <w:pPr>
@@ -417,6 +505,15 @@
       <w:proofErr w:type="spellEnd"/>
       <w:r>
         <w:t xml:space="preserve"> duty cycle for the motor in percent from 0 to 100.</w:t>
+      </w:r>
+    </w:p>
+    <w:p>
+      <w:pPr>
+        <w:pStyle w:val="Standard"/>
+      </w:pPr>
+      <w:r>
+        <w:lastRenderedPageBreak/>
+        <w:t>The duty cycle is then communicated to the motor control task via message queue for the same to set the duty cycle of the motor to this perncentage.</w:t>
       </w:r>
       <w:bookmarkStart w:id="0" w:name="_GoBack"/>
       <w:bookmarkEnd w:id="0"/>

</xml_diff>